<commit_message>
Adds Do file for session 1
</commit_message>
<xml_diff>
--- a/Session1/Practical1_Questions.docx
+++ b/Session1/Practical1_Questions.docx
@@ -238,7 +238,6 @@
                 <w:szCs w:val="20"/>
               </w:rPr>
             </w:pPr>
-            <w:proofErr w:type="spellStart"/>
             <w:r>
               <w:rPr>
                 <w:rFonts w:ascii="Arial" w:hAnsi="Arial" w:cs="Arial"/>
@@ -247,7 +246,6 @@
               </w:rPr>
               <w:t>sub_id</w:t>
             </w:r>
-            <w:proofErr w:type="spellEnd"/>
           </w:p>
         </w:tc>
         <w:tc>
@@ -596,7 +594,6 @@
                 <w:szCs w:val="20"/>
               </w:rPr>
             </w:pPr>
-            <w:proofErr w:type="spellStart"/>
             <w:r>
               <w:rPr>
                 <w:rFonts w:ascii="Arial" w:hAnsi="Arial" w:cs="Arial"/>
@@ -605,7 +602,6 @@
               </w:rPr>
               <w:t>site_scr</w:t>
             </w:r>
-            <w:proofErr w:type="spellEnd"/>
           </w:p>
         </w:tc>
         <w:tc>
@@ -660,7 +656,6 @@
                 <w:szCs w:val="20"/>
               </w:rPr>
             </w:pPr>
-            <w:proofErr w:type="spellStart"/>
             <w:r>
               <w:rPr>
                 <w:rFonts w:ascii="Arial" w:hAnsi="Arial" w:cs="Arial"/>
@@ -669,7 +664,6 @@
               </w:rPr>
               <w:t>case_control_rel</w:t>
             </w:r>
-            <w:proofErr w:type="spellEnd"/>
           </w:p>
         </w:tc>
         <w:tc>
@@ -786,7 +780,6 @@
                 <w:szCs w:val="20"/>
               </w:rPr>
             </w:pPr>
-            <w:proofErr w:type="spellStart"/>
             <w:r>
               <w:rPr>
                 <w:rFonts w:ascii="Arial" w:hAnsi="Arial" w:cs="Arial"/>
@@ -795,7 +788,6 @@
               </w:rPr>
               <w:t>panss_p</w:t>
             </w:r>
-            <w:proofErr w:type="spellEnd"/>
           </w:p>
         </w:tc>
         <w:tc>
@@ -1058,7 +1050,6 @@
       <w:r>
         <w:t xml:space="preserve">Open the Stata data file </w:t>
       </w:r>
-      <w:proofErr w:type="spellStart"/>
       <w:r>
         <w:rPr>
           <w:rFonts w:ascii="Arial Narrow" w:hAnsi="Arial Narrow"/>
@@ -1073,7 +1064,6 @@
         </w:rPr>
         <w:t>.dta</w:t>
       </w:r>
-      <w:proofErr w:type="spellEnd"/>
       <w:r>
         <w:t xml:space="preserve"> using the following Stata command:</w:t>
       </w:r>
@@ -1091,71 +1081,30 @@
           <w:rFonts w:ascii="Arial Narrow" w:hAnsi="Arial Narrow"/>
           <w:b/>
         </w:rPr>
-        <w:t xml:space="preserve">use </w:t>
-      </w:r>
-      <w:proofErr w:type="gramStart"/>
+        <w:t>use practice1.dta</w:t>
+      </w:r>
       <w:r>
         <w:rPr>
           <w:rFonts w:ascii="Arial Narrow" w:hAnsi="Arial Narrow"/>
           <w:b/>
         </w:rPr>
-        <w:t>practice1.dta</w:t>
-      </w:r>
-      <w:r>
+        <w:t xml:space="preserve"> , clear</w:t>
+      </w:r>
+    </w:p>
+    <w:p>
+      <w:pPr>
+        <w:ind w:left="360"/>
         <w:rPr>
           <w:rFonts w:ascii="Arial Narrow" w:hAnsi="Arial Narrow"/>
           <w:b/>
         </w:rPr>
-        <w:t xml:space="preserve"> ,</w:t>
-      </w:r>
-      <w:proofErr w:type="gramEnd"/>
+      </w:pPr>
       <w:r>
         <w:rPr>
           <w:rFonts w:ascii="Arial Narrow" w:hAnsi="Arial Narrow"/>
           <w:b/>
         </w:rPr>
-        <w:t xml:space="preserve"> clear</w:t>
-      </w:r>
-    </w:p>
-    <w:p>
-      <w:pPr>
-        <w:ind w:left="360"/>
-        <w:rPr>
-          <w:rFonts w:ascii="Arial Narrow" w:hAnsi="Arial Narrow"/>
-          <w:b/>
-        </w:rPr>
-      </w:pPr>
-      <w:r>
-        <w:rPr>
-          <w:rFonts w:ascii="Arial Narrow" w:hAnsi="Arial Narrow"/>
-          <w:b/>
-        </w:rPr>
-        <w:t xml:space="preserve">(or double-click </w:t>
-      </w:r>
-      <w:proofErr w:type="gramStart"/>
-      <w:r>
-        <w:rPr>
-          <w:rFonts w:ascii="Arial Narrow" w:hAnsi="Arial Narrow"/>
-          <w:b/>
-        </w:rPr>
-        <w:t>the .</w:t>
-      </w:r>
-      <w:proofErr w:type="spellStart"/>
-      <w:r>
-        <w:rPr>
-          <w:rFonts w:ascii="Arial Narrow" w:hAnsi="Arial Narrow"/>
-          <w:b/>
-        </w:rPr>
-        <w:t>dta</w:t>
-      </w:r>
-      <w:proofErr w:type="spellEnd"/>
-      <w:proofErr w:type="gramEnd"/>
-      <w:r>
-        <w:rPr>
-          <w:rFonts w:ascii="Arial Narrow" w:hAnsi="Arial Narrow"/>
-          <w:b/>
-        </w:rPr>
-        <w:t xml:space="preserve"> file to open)</w:t>
+        <w:t>(or double-click the .dta file to open)</w:t>
       </w:r>
     </w:p>
     <w:p>
@@ -1391,15 +1340,7 @@
         <w:contextualSpacing w:val="0"/>
       </w:pPr>
       <w:r>
-        <w:t xml:space="preserve">In </w:t>
-      </w:r>
-      <w:proofErr w:type="gramStart"/>
-      <w:r>
-        <w:t>Stata</w:t>
-      </w:r>
-      <w:proofErr w:type="gramEnd"/>
-      <w:r>
-        <w:t xml:space="preserve"> the double equals sign (</w:t>
+        <w:t>In Stata the double equals sign (</w:t>
       </w:r>
       <w:r>
         <w:rPr>
@@ -1412,15 +1353,7 @@
         <w:t xml:space="preserve">) means equals to.  </w:t>
       </w:r>
       <w:r>
-        <w:t xml:space="preserve">The sign </w:t>
-      </w:r>
-      <w:proofErr w:type="gramStart"/>
-      <w:r>
-        <w:t>(!=</w:t>
-      </w:r>
-      <w:proofErr w:type="gramEnd"/>
-      <w:r>
-        <w:t>) means not equal to. These are</w:t>
+        <w:t>The sign (!=) means not equal to. These are</w:t>
       </w:r>
       <w:r>
         <w:t xml:space="preserve"> the operators which can be used with </w:t>
@@ -1450,7 +1383,6 @@
       <w:r>
         <w:t xml:space="preserve"> other operators can be used with </w:t>
       </w:r>
-      <w:proofErr w:type="spellStart"/>
       <w:r>
         <w:rPr>
           <w:rFonts w:ascii="Arial Narrow" w:hAnsi="Arial Narrow"/>
@@ -1458,7 +1390,6 @@
         </w:rPr>
         <w:t>if</w:t>
       </w:r>
-      <w:proofErr w:type="spellEnd"/>
       <w:r>
         <w:t xml:space="preserve">.  </w:t>
       </w:r>
@@ -1502,47 +1433,66 @@
           <w:rFonts w:ascii="Arial Narrow" w:hAnsi="Arial Narrow"/>
           <w:b/>
         </w:rPr>
-        <w:t xml:space="preserve">gen </w:t>
-      </w:r>
-      <w:proofErr w:type="spellStart"/>
+        <w:t>g</w:t>
+      </w:r>
       <w:r>
         <w:rPr>
           <w:rFonts w:ascii="Arial Narrow" w:hAnsi="Arial Narrow"/>
           <w:b/>
         </w:rPr>
-        <w:t>age_miss</w:t>
-      </w:r>
-      <w:proofErr w:type="spellEnd"/>
+        <w:t>en</w:t>
+      </w:r>
       <w:r>
         <w:rPr>
           <w:rFonts w:ascii="Arial Narrow" w:hAnsi="Arial Narrow"/>
           <w:b/>
         </w:rPr>
+        <w:t>erate</w:t>
+      </w:r>
+      <w:r>
+        <w:rPr>
+          <w:rFonts w:ascii="Arial Narrow" w:hAnsi="Arial Narrow"/>
+          <w:b/>
+        </w:rPr>
+        <w:t xml:space="preserve"> age_miss </w:t>
+      </w:r>
+      <w:r>
+        <w:rPr>
+          <w:rFonts w:ascii="Arial Narrow" w:hAnsi="Arial Narrow"/>
+          <w:b/>
+        </w:rPr>
+        <w:t>=</w:t>
+      </w:r>
+      <w:r>
+        <w:rPr>
+          <w:rFonts w:ascii="Arial Narrow" w:hAnsi="Arial Narrow"/>
+          <w:b/>
+        </w:rPr>
         <w:t xml:space="preserve"> </w:t>
       </w:r>
-      <w:proofErr w:type="gramStart"/>
       <w:r>
         <w:rPr>
           <w:rFonts w:ascii="Arial Narrow" w:hAnsi="Arial Narrow"/>
           <w:b/>
         </w:rPr>
-        <w:t>=</w:t>
-      </w:r>
-      <w:r>
+        <w:t>.</w:t>
+      </w:r>
+    </w:p>
+    <w:p>
+      <w:pPr>
+        <w:ind w:left="360"/>
         <w:rPr>
           <w:rFonts w:ascii="Arial Narrow" w:hAnsi="Arial Narrow"/>
           <w:b/>
         </w:rPr>
-        <w:t xml:space="preserve"> </w:t>
-      </w:r>
+      </w:pPr>
       <w:r>
         <w:rPr>
           <w:rFonts w:ascii="Arial Narrow" w:hAnsi="Arial Narrow"/>
           <w:b/>
         </w:rPr>
-        <w:t>.</w:t>
-      </w:r>
-      <w:proofErr w:type="gramEnd"/>
+        <w:t>replace age_miss = 1 if age ==.</w:t>
+      </w:r>
     </w:p>
     <w:p>
       <w:pPr>
@@ -1557,71 +1507,7 @@
           <w:rFonts w:ascii="Arial Narrow" w:hAnsi="Arial Narrow"/>
           <w:b/>
         </w:rPr>
-        <w:t xml:space="preserve">replace </w:t>
-      </w:r>
-      <w:proofErr w:type="spellStart"/>
-      <w:r>
-        <w:rPr>
-          <w:rFonts w:ascii="Arial Narrow" w:hAnsi="Arial Narrow"/>
-          <w:b/>
-        </w:rPr>
-        <w:t>age_miss</w:t>
-      </w:r>
-      <w:proofErr w:type="spellEnd"/>
-      <w:r>
-        <w:rPr>
-          <w:rFonts w:ascii="Arial Narrow" w:hAnsi="Arial Narrow"/>
-          <w:b/>
-        </w:rPr>
-        <w:t xml:space="preserve"> = 1 if age ==.</w:t>
-      </w:r>
-    </w:p>
-    <w:p>
-      <w:pPr>
-        <w:ind w:left="360"/>
-        <w:rPr>
-          <w:rFonts w:ascii="Arial Narrow" w:hAnsi="Arial Narrow"/>
-          <w:b/>
-        </w:rPr>
-      </w:pPr>
-      <w:r>
-        <w:rPr>
-          <w:rFonts w:ascii="Arial Narrow" w:hAnsi="Arial Narrow"/>
-          <w:b/>
-        </w:rPr>
-        <w:t xml:space="preserve">replace </w:t>
-      </w:r>
-      <w:proofErr w:type="spellStart"/>
-      <w:r>
-        <w:rPr>
-          <w:rFonts w:ascii="Arial Narrow" w:hAnsi="Arial Narrow"/>
-          <w:b/>
-        </w:rPr>
-        <w:t>age_miss</w:t>
-      </w:r>
-      <w:proofErr w:type="spellEnd"/>
-      <w:r>
-        <w:rPr>
-          <w:rFonts w:ascii="Arial Narrow" w:hAnsi="Arial Narrow"/>
-          <w:b/>
-        </w:rPr>
-        <w:t xml:space="preserve"> = 0 if </w:t>
-      </w:r>
-      <w:proofErr w:type="gramStart"/>
-      <w:r>
-        <w:rPr>
-          <w:rFonts w:ascii="Arial Narrow" w:hAnsi="Arial Narrow"/>
-          <w:b/>
-        </w:rPr>
-        <w:t>age !</w:t>
-      </w:r>
-      <w:proofErr w:type="gramEnd"/>
-      <w:r>
-        <w:rPr>
-          <w:rFonts w:ascii="Arial Narrow" w:hAnsi="Arial Narrow"/>
-          <w:b/>
-        </w:rPr>
-        <w:t>=.</w:t>
+        <w:t>replace age_miss = 0 if age !=.</w:t>
       </w:r>
     </w:p>
     <w:p>
@@ -1674,15 +1560,7 @@
         <w:t xml:space="preserve"> new </w:t>
       </w:r>
       <w:r>
-        <w:t xml:space="preserve">binary </w:t>
-      </w:r>
-      <w:proofErr w:type="gramStart"/>
-      <w:r>
-        <w:t>friends</w:t>
-      </w:r>
-      <w:proofErr w:type="gramEnd"/>
-      <w:r>
-        <w:t xml:space="preserve"> </w:t>
+        <w:t xml:space="preserve">binary friends </w:t>
       </w:r>
       <w:r>
         <w:t xml:space="preserve">variable. </w:t>
@@ -1698,35 +1576,7 @@
         <w:rPr>
           <w:b/>
         </w:rPr>
-        <w:t xml:space="preserve">Label define </w:t>
-      </w:r>
-      <w:proofErr w:type="spellStart"/>
-      <w:r>
-        <w:rPr>
-          <w:b/>
-        </w:rPr>
-        <w:t>age_bi</w:t>
-      </w:r>
-      <w:proofErr w:type="spellEnd"/>
-      <w:r>
-        <w:rPr>
-          <w:b/>
-        </w:rPr>
-        <w:t xml:space="preserve"> </w:t>
-      </w:r>
-      <w:proofErr w:type="gramStart"/>
-      <w:r>
-        <w:rPr>
-          <w:b/>
-        </w:rPr>
-        <w:t>1”Missing</w:t>
-      </w:r>
-      <w:proofErr w:type="gramEnd"/>
-      <w:r>
-        <w:rPr>
-          <w:b/>
-        </w:rPr>
-        <w:t xml:space="preserve"> Age”0”Not Missing Age”</w:t>
+        <w:t>Label define age_bi 1”Missing Age”0”Not Missing Age”</w:t>
       </w:r>
       <w:r>
         <w:t xml:space="preserve"> </w:t>
@@ -1762,13 +1612,8 @@
         <w:t xml:space="preserve">Create and apply a value label for </w:t>
       </w:r>
       <w:r>
-        <w:t xml:space="preserve">the new binary </w:t>
-      </w:r>
-      <w:proofErr w:type="gramStart"/>
-      <w:r>
-        <w:t>friends</w:t>
-      </w:r>
-      <w:proofErr w:type="gramEnd"/>
+        <w:t>the new binary friends</w:t>
+      </w:r>
       <w:r>
         <w:t xml:space="preserve"> variable. </w:t>
       </w:r>
@@ -1786,44 +1631,8 @@
         <w:rPr>
           <w:b/>
         </w:rPr>
-        <w:t xml:space="preserve">lab </w:t>
-      </w:r>
-      <w:proofErr w:type="spellStart"/>
-      <w:r>
-        <w:rPr>
-          <w:b/>
-        </w:rPr>
-        <w:t>val</w:t>
-      </w:r>
-      <w:proofErr w:type="spellEnd"/>
-      <w:r>
-        <w:rPr>
-          <w:b/>
-        </w:rPr>
-        <w:t xml:space="preserve"> </w:t>
-      </w:r>
-      <w:proofErr w:type="spellStart"/>
-      <w:r>
-        <w:rPr>
-          <w:b/>
-        </w:rPr>
-        <w:t>age_miss</w:t>
-      </w:r>
-      <w:proofErr w:type="spellEnd"/>
-      <w:r>
-        <w:rPr>
-          <w:b/>
-        </w:rPr>
-        <w:t xml:space="preserve"> </w:t>
-      </w:r>
-      <w:proofErr w:type="spellStart"/>
-      <w:r>
-        <w:rPr>
-          <w:b/>
-        </w:rPr>
-        <w:t>age_bi</w:t>
-      </w:r>
-      <w:proofErr w:type="spellEnd"/>
+        <w:t>lab val age_miss age_bi</w:t>
+      </w:r>
     </w:p>
     <w:p>
       <w:pPr>
@@ -1835,35 +1644,7 @@
         <w:rPr>
           <w:b/>
         </w:rPr>
-        <w:t xml:space="preserve">lab </w:t>
-      </w:r>
-      <w:proofErr w:type="spellStart"/>
-      <w:r>
-        <w:rPr>
-          <w:b/>
-        </w:rPr>
-        <w:t>var</w:t>
-      </w:r>
-      <w:proofErr w:type="spellEnd"/>
-      <w:r>
-        <w:rPr>
-          <w:b/>
-        </w:rPr>
-        <w:t xml:space="preserve"> </w:t>
-      </w:r>
-      <w:proofErr w:type="spellStart"/>
-      <w:r>
-        <w:rPr>
-          <w:b/>
-        </w:rPr>
-        <w:t>age_miss</w:t>
-      </w:r>
-      <w:proofErr w:type="spellEnd"/>
-      <w:r>
-        <w:rPr>
-          <w:b/>
-        </w:rPr>
-        <w:t xml:space="preserve"> “missing age”</w:t>
+        <w:t>lab var age_miss “missing age”</w:t>
       </w:r>
       <w:r>
         <w:t xml:space="preserve"> </w:t>
@@ -1919,15 +1700,50 @@
     </w:p>
     <w:p>
       <w:r>
-        <w:t xml:space="preserve">2. We would only include cases and controls if their </w:t>
-      </w:r>
-      <w:proofErr w:type="spellStart"/>
-      <w:r>
-        <w:t>panss</w:t>
-      </w:r>
-      <w:proofErr w:type="spellEnd"/>
-      <w:r>
-        <w:t xml:space="preserve"> positive score is higher or equal to 14. Write the code to mark the included participants as “1” in include variable, and “0” if to be excluded.</w:t>
+        <w:t xml:space="preserve">2. We would </w:t>
+      </w:r>
+      <w:r>
+        <w:rPr>
+          <w:b/>
+        </w:rPr>
+        <w:t xml:space="preserve">only include cases and controls </w:t>
+      </w:r>
+      <w:r>
+        <w:t xml:space="preserve">if their </w:t>
+      </w:r>
+      <w:r>
+        <w:rPr>
+          <w:b/>
+        </w:rPr>
+        <w:t>panss positive score is higher or equal</w:t>
+      </w:r>
+      <w:r>
+        <w:rPr>
+          <w:b/>
+        </w:rPr>
+        <w:t xml:space="preserve"> (&gt;=) </w:t>
+      </w:r>
+      <w:r>
+        <w:rPr>
+          <w:b/>
+        </w:rPr>
+        <w:t xml:space="preserve"> to 14.</w:t>
+      </w:r>
+      <w:r>
+        <w:t xml:space="preserve"> Write the code to mark the included participants as “1” in include variable, and “0” if to be excluded.</w:t>
+      </w:r>
+    </w:p>
+    <w:p>
+      <w:pPr>
+        <w:rPr>
+          <w:b/>
+        </w:rPr>
+      </w:pPr>
+      <w:r>
+        <w:rPr>
+          <w:b/>
+        </w:rPr>
+        <w:t xml:space="preserve">Replace include = 1 if </w:t>
       </w:r>
     </w:p>
     <w:p>
@@ -1936,21 +1752,35 @@
       </w:r>
     </w:p>
     <w:p>
-      <w:r>
-        <w:t>4. We would only like to include participants with no missing data in the above variables into the analysis. Please make those changes.</w:t>
-      </w:r>
-    </w:p>
-    <w:p>
-      <w:r>
-        <w:t xml:space="preserve">5. We would like to investigate a sub-group of data, where only participants between the age of 18 and 24, that has </w:t>
-      </w:r>
-      <w:proofErr w:type="spellStart"/>
-      <w:r>
-        <w:t>panss</w:t>
-      </w:r>
-      <w:proofErr w:type="spellEnd"/>
-      <w:r>
-        <w:t xml:space="preserve"> positive score over 30. Please create a variable to mark these participants, using the variable name “include_2”.</w:t>
+      <w:pPr>
+        <w:rPr>
+          <w:b/>
+        </w:rPr>
+      </w:pPr>
+      <w:r>
+        <w:rPr>
+          <w:b/>
+        </w:rPr>
+        <w:t>Age and gender</w:t>
+      </w:r>
+    </w:p>
+    <w:p>
+      <w:r>
+        <w:lastRenderedPageBreak/>
+        <w:t>4. We would only like to include participants with no missing data in the above variables into the analysis. Please make those changes</w:t>
+      </w:r>
+      <w:r>
+        <w:t>. Generate a new variable called “nomiss”</w:t>
+      </w:r>
+      <w:bookmarkStart w:id="0" w:name="_GoBack"/>
+      <w:bookmarkEnd w:id="0"/>
+      <w:r>
+        <w:t>.</w:t>
+      </w:r>
+    </w:p>
+    <w:p>
+      <w:r>
+        <w:t>5. We would like to investigate a sub-group of data, where only participants between the age of 18 and 24, that has panss positive score over 30. Please create a variable to mark these participants, using the variable name “include_2”.</w:t>
       </w:r>
     </w:p>
     <w:p>
@@ -1962,8 +1792,6 @@
           <w:szCs w:val="36"/>
         </w:rPr>
       </w:pPr>
-      <w:bookmarkStart w:id="0" w:name="_GoBack"/>
-      <w:bookmarkEnd w:id="0"/>
       <w:r>
         <w:rPr>
           <w:rFonts w:asciiTheme="majorHAnsi" w:eastAsiaTheme="majorEastAsia" w:hAnsiTheme="majorHAnsi" w:cstheme="majorBidi"/>
@@ -1971,7 +1799,6 @@
           <w:sz w:val="36"/>
           <w:szCs w:val="36"/>
         </w:rPr>
-        <w:lastRenderedPageBreak/>
         <w:t>Extra Challenges</w:t>
       </w:r>
     </w:p>
@@ -2022,15 +1849,7 @@
     </w:p>
     <w:p>
       <w:r>
-        <w:t xml:space="preserve">Disclaimer: This tutorial is created for internal use only. Please do not share the </w:t>
-      </w:r>
-      <w:proofErr w:type="spellStart"/>
-      <w:r>
-        <w:t>data_file</w:t>
-      </w:r>
-      <w:proofErr w:type="spellEnd"/>
-      <w:r>
-        <w:t xml:space="preserve"> or this tutorial with unauthorised personnel. </w:t>
+        <w:t xml:space="preserve">Disclaimer: This tutorial is created for internal use only. Please do not share the data_file or this tutorial with unauthorised personnel. </w:t>
       </w:r>
     </w:p>
     <w:p/>
@@ -2554,7 +2373,6 @@
     <w:lvl w:ilvl="1">
       <w:start w:val="1"/>
       <w:numFmt w:val="decimal"/>
-      <w:pStyle w:val="Heading2"/>
       <w:lvlText w:val="%1.%2"/>
       <w:lvlJc w:val="left"/>
       <w:pPr>
@@ -2567,7 +2385,6 @@
     <w:lvl w:ilvl="2">
       <w:start w:val="1"/>
       <w:numFmt w:val="decimal"/>
-      <w:pStyle w:val="Heading3"/>
       <w:lvlText w:val="%1.%2.%3"/>
       <w:lvlJc w:val="left"/>
       <w:pPr>
@@ -5401,7 +5218,7 @@
 </file>
 
 <file path=customXml/itemProps1.xml><?xml version="1.0" encoding="utf-8"?>
-<ds:datastoreItem xmlns:ds="http://schemas.openxmlformats.org/officeDocument/2006/customXml" ds:itemID="{C2A92ECD-93B3-4F23-BD9D-3AF656988ADC}">
+<ds:datastoreItem xmlns:ds="http://schemas.openxmlformats.org/officeDocument/2006/customXml" ds:itemID="{507E84E6-698B-4AFD-B688-EFF2D1BFE985}">
   <ds:schemaRefs>
     <ds:schemaRef ds:uri="http://schemas.openxmlformats.org/officeDocument/2006/bibliography"/>
   </ds:schemaRefs>

</xml_diff>